<commit_message>
Replaced text reference to 'Sage 300 2023.0' to 'Sage 300 2023.1' in section 1.1
</commit_message>
<xml_diff>
--- a/docs/upgrades/Sage300SDK_2023_1UpgradeGuide.docx
+++ b/docs/upgrades/Sage300SDK_2023_1UpgradeGuide.docx
@@ -76,7 +76,7 @@
         </w:sectPr>
       </w:pPr>
       <w:r>
-        <w:t>December 2022</w:t>
+        <w:t>January 2023</w:t>
       </w:r>
       <w:r>
         <w:tab/>
@@ -1350,7 +1350,10 @@
         <w:t>3</w:t>
       </w:r>
       <w:r>
-        <w:t>.0</w:t>
+        <w:t>.</w:t>
+      </w:r>
+      <w:r>
+        <w:t>1</w:t>
       </w:r>
       <w:r>
         <w:t xml:space="preserve"> with the </w:t>
@@ -3488,7 +3491,7 @@
         <v:path o:extrusionok="f" gradientshapeok="t" o:connecttype="rect"/>
         <o:lock v:ext="edit" aspectratio="t"/>
       </v:shapetype>
-      <v:shape id="_x0000_i1080" type="#_x0000_t75" style="width:20.05pt;height:20.05pt" o:bullet="t">
+      <v:shape id="_x0000_i1051" type="#_x0000_t75" style="width:20.25pt;height:20.25pt" o:bullet="t">
         <v:imagedata r:id="rId1" o:title="clip_image001"/>
       </v:shape>
     </w:pict>

</xml_diff>